<commit_message>
Refactor SD and SSDs
</commit_message>
<xml_diff>
--- a/BUSINESS_MODEL.docx
+++ b/BUSINESS_MODEL.docx
@@ -457,15 +457,53 @@
         <w:rPr>
           <w:lang w:val="en-GB"/>
         </w:rPr>
-        <w:t>Use Case 1: Managers - as an administrator - can add or update customer information, date and time and assigns tasks for his employees on the system, he can also edit the input information</w:t>
-      </w:r>
-    </w:p>
-    <w:p>
-      <w:pPr>
+        <w:t xml:space="preserve">Use Case 1: Managers </w:t>
+      </w:r>
+      <w:r>
         <w:rPr>
           <w:lang w:val="en-GB"/>
         </w:rPr>
-      </w:pPr>
+        <w:t xml:space="preserve">- as an administrator - can add, </w:t>
+      </w:r>
+      <w:r>
+        <w:rPr>
+          <w:lang w:val="en-GB"/>
+        </w:rPr>
+        <w:t>update</w:t>
+      </w:r>
+      <w:r>
+        <w:rPr>
+          <w:lang w:val="en-GB"/>
+        </w:rPr>
+        <w:t xml:space="preserve"> and delete</w:t>
+      </w:r>
+      <w:r>
+        <w:rPr>
+          <w:lang w:val="en-GB"/>
+        </w:rPr>
+        <w:t xml:space="preserve"> customer information, </w:t>
+      </w:r>
+      <w:r>
+        <w:rPr>
+          <w:lang w:val="en-GB"/>
+        </w:rPr>
+        <w:t>plus create, modify, delete and</w:t>
+      </w:r>
+      <w:r>
+        <w:rPr>
+          <w:lang w:val="en-GB"/>
+        </w:rPr>
+        <w:t xml:space="preserve"> assigns tasks for his employees on the system, he can also edit the input information</w:t>
+      </w:r>
+    </w:p>
+    <w:p>
+      <w:pPr>
+        <w:rPr>
+          <w:lang w:val="en-GB"/>
+        </w:rPr>
+      </w:pPr>
+      <w:bookmarkStart w:id="0" w:name="_GoBack"/>
+      <w:bookmarkEnd w:id="0"/>
     </w:p>
     <w:p>
       <w:pPr>
@@ -814,8 +852,6 @@
       <w:pPr>
         <w:ind w:left="360"/>
       </w:pPr>
-      <w:bookmarkStart w:id="0" w:name="_GoBack"/>
-      <w:bookmarkEnd w:id="0"/>
     </w:p>
     <w:p>
       <w:pPr>

</xml_diff>